<commit_message>
Update Let's Open A Public Library.docx
</commit_message>
<xml_diff>
--- a/Malachai Work/Let's Open A Public Library.docx
+++ b/Malachai Work/Let's Open A Public Library.docx
@@ -2,9 +2,37 @@
 <file path=word/document.xml><?xml version="1.0" encoding="utf-8"?>
 <w:document xmlns:wpc="http://schemas.microsoft.com/office/word/2010/wordprocessingCanvas" xmlns:cx="http://schemas.microsoft.com/office/drawing/2014/chartex" xmlns:cx1="http://schemas.microsoft.com/office/drawing/2015/9/8/chartex" xmlns:cx2="http://schemas.microsoft.com/office/drawing/2015/10/21/chartex" xmlns:cx3="http://schemas.microsoft.com/office/drawing/2016/5/9/chartex" xmlns:cx4="http://schemas.microsoft.com/office/drawing/2016/5/10/chartex" xmlns:cx5="http://schemas.microsoft.com/office/drawing/2016/5/11/chartex" xmlns:cx6="http://schemas.microsoft.com/office/drawing/2016/5/12/chartex" xmlns:cx7="http://schemas.microsoft.com/office/drawing/2016/5/13/chartex" xmlns:cx8="http://schemas.microsoft.com/office/drawing/2016/5/14/chartex" xmlns:mc="http://schemas.openxmlformats.org/markup-compatibility/2006" xmlns:aink="http://schemas.microsoft.com/office/drawing/2016/ink" xmlns:am3d="http://schemas.microsoft.com/office/drawing/2017/model3d" xmlns:o="urn:schemas-microsoft-com:office:office" xmlns:r="http://schemas.openxmlformats.org/officeDocument/2006/relationships" xmlns:m="http://schemas.openxmlformats.org/officeDocument/2006/math" xmlns:v="urn:schemas-microsoft-com:vml" xmlns:wp14="http://schemas.microsoft.com/office/word/2010/wordprocessingDrawing" xmlns:wp="http://schemas.openxmlformats.org/drawingml/2006/wordprocessingDrawing" xmlns:w10="urn:schemas-microsoft-com:office:word" xmlns:w="http://schemas.openxmlformats.org/wordprocessingml/2006/main" xmlns:w14="http://schemas.microsoft.com/office/word/2010/wordml" xmlns:w15="http://schemas.microsoft.com/office/word/2012/wordml" xmlns:w16cex="http://schemas.microsoft.com/office/word/2018/wordml/cex" xmlns:w16cid="http://schemas.microsoft.com/office/word/2016/wordml/cid" xmlns:w16="http://schemas.microsoft.com/office/word/2018/wordml" xmlns:w16sdtdh="http://schemas.microsoft.com/office/word/2020/wordml/sdtdatahash" xmlns:w16se="http://schemas.microsoft.com/office/word/2015/wordml/symex" xmlns:wpg="http://schemas.microsoft.com/office/word/2010/wordprocessingGroup" xmlns:wpi="http://schemas.microsoft.com/office/word/2010/wordprocessingInk" xmlns:wne="http://schemas.microsoft.com/office/word/2006/wordml" xmlns:wps="http://schemas.microsoft.com/office/word/2010/wordprocessingShape" mc:Ignorable="w14 w15 w16se w16cid w16 w16cex w16sdtdh wp14">
   <w:body>
+    <w:p/>
     <w:p>
       <w:r>
-        <w:t xml:space="preserve">Public libraries are funded by not only federal money, but </w:t>
+        <w:t>A public library is established under state enabling laws or regulations to serve a community district or region. When public libraries are being opened the head librarian looks to either be his</w:t>
+      </w:r>
+      <w:r>
+        <w:t xml:space="preserve"> or </w:t>
+      </w:r>
+      <w:r>
+        <w:t>her</w:t>
+      </w:r>
+      <w:r>
+        <w:t xml:space="preserve"> </w:t>
+      </w:r>
+      <w:r>
+        <w:t>o</w:t>
+      </w:r>
+      <w:r>
+        <w:t>w</w:t>
+      </w:r>
+      <w:r>
+        <w:t>n</w:t>
+      </w:r>
+      <w:r>
+        <w:t xml:space="preserve"> library network or join an already existing one which is </w:t>
+      </w:r>
+      <w:r>
+        <w:t>public</w:t>
+      </w:r>
+      <w:r>
+        <w:t xml:space="preserve"> libraries are funded by not only federal money, but </w:t>
       </w:r>
       <w:r>
         <w:t>mostly</w:t>
@@ -26,6 +54,30 @@
       </w:r>
       <w:r>
         <w:t>uses to generate revenue.</w:t>
+      </w:r>
+      <w:r>
+        <w:t xml:space="preserve"> Grants are normally applied for by the </w:t>
+      </w:r>
+      <w:r>
+        <w:t>librarian,</w:t>
+      </w:r>
+      <w:r>
+        <w:t xml:space="preserve"> but those grants </w:t>
+      </w:r>
+      <w:r>
+        <w:t>must</w:t>
+      </w:r>
+      <w:r>
+        <w:t xml:space="preserve"> be </w:t>
+      </w:r>
+      <w:r>
+        <w:t>approved,</w:t>
+      </w:r>
+      <w:r>
+        <w:t xml:space="preserve"> and the money given for the grant can only be used for what was described on the grant application for the money to be used for</w:t>
+      </w:r>
+      <w:r>
+        <w:t xml:space="preserve">. </w:t>
       </w:r>
     </w:p>
     <w:p/>
@@ -66,16 +118,13 @@
         <w:t xml:space="preserve">. For the certain locations the following factors determine population mostly, but we could also dwell deeper if we found the correct data on the populations regarding the youthful generations visits vs the older generation would be more </w:t>
       </w:r>
       <w:r>
-        <w:t>data,</w:t>
-      </w:r>
-      <w:r>
-        <w:t xml:space="preserve"> we can explore to draw a call to action of where to try to open a public library.</w:t>
-      </w:r>
-      <w:r>
-        <w:t xml:space="preserve"> Other factors worth considering when opening a library </w:t>
-      </w:r>
-      <w:r>
-        <w:t xml:space="preserve">this plays a factor as it comes to population size within a </w:t>
+        <w:t>data</w:t>
+      </w:r>
+      <w:r>
+        <w:t xml:space="preserve">. </w:t>
+      </w:r>
+      <w:r>
+        <w:t xml:space="preserve"> </w:t>
       </w:r>
     </w:p>
     <w:sectPr>
@@ -490,7 +539,6 @@
   <w:style w:type="character" w:default="1" w:styleId="DefaultParagraphFont">
     <w:name w:val="Default Paragraph Font"/>
     <w:uiPriority w:val="1"/>
-    <w:semiHidden/>
     <w:unhideWhenUsed/>
   </w:style>
   <w:style w:type="table" w:default="1" w:styleId="TableNormal">
@@ -513,6 +561,17 @@
     <w:uiPriority w:val="99"/>
     <w:semiHidden/>
     <w:unhideWhenUsed/>
+  </w:style>
+  <w:style w:type="character" w:styleId="Strong">
+    <w:name w:val="Strong"/>
+    <w:basedOn w:val="DefaultParagraphFont"/>
+    <w:uiPriority w:val="22"/>
+    <w:qFormat/>
+    <w:rsid w:val="00932F10"/>
+    <w:rPr>
+      <w:b/>
+      <w:bCs/>
+    </w:rPr>
   </w:style>
 </w:styles>
 </file>

</xml_diff>